<commit_message>
updated docx instructions, added q values
</commit_message>
<xml_diff>
--- a/Run_Puppeteer_MacOS_for_Biologists.docx
+++ b/Run_Puppeteer_MacOS_for_Biologists.docx
@@ -382,7 +382,15 @@
         <w:rPr>
           <w:rFonts w:cstheme="minorHAnsi"/>
         </w:rPr>
-        <w:t xml:space="preserve"> (you are not going to see anything being typed but if you type it and push enter, it will work)</w:t>
+        <w:t xml:space="preserve"> (you are not going to see anything being typed but if you type it</w:t>
+      </w:r>
+      <w:bookmarkStart w:id="0" w:name="_GoBack"/>
+      <w:bookmarkEnd w:id="0"/>
+      <w:r>
+        <w:rPr>
+          <w:rFonts w:cstheme="minorHAnsi"/>
+        </w:rPr>
+        <w:t xml:space="preserve"> and push enter, it will work)</w:t>
       </w:r>
       <w:r>
         <w:rPr>
@@ -617,6 +625,32 @@
         </w:rPr>
         <w:t xml:space="preserve">Now you need to install </w:t>
       </w:r>
+      <w:r>
+        <w:rPr>
+          <w:rFonts w:cstheme="minorHAnsi"/>
+          <w:color w:val="000000" w:themeColor="text1"/>
+        </w:rPr>
+        <w:t>several dependencies</w:t>
+      </w:r>
+    </w:p>
+    <w:p>
+      <w:pPr>
+        <w:pStyle w:val="ListParagraph"/>
+        <w:numPr>
+          <w:ilvl w:val="2"/>
+          <w:numId w:val="1"/>
+        </w:numPr>
+        <w:rPr>
+          <w:rFonts w:cstheme="minorHAnsi"/>
+        </w:rPr>
+      </w:pPr>
+      <w:r>
+        <w:rPr>
+          <w:rFonts w:cstheme="minorHAnsi"/>
+          <w:color w:val="000000" w:themeColor="text1"/>
+        </w:rPr>
+        <w:t xml:space="preserve">Type in: $ pip3 install </w:t>
+      </w:r>
       <w:proofErr w:type="spellStart"/>
       <w:r>
         <w:rPr>
@@ -626,24 +660,12 @@
         <w:t>biopython</w:t>
       </w:r>
       <w:proofErr w:type="spellEnd"/>
-    </w:p>
-    <w:p>
-      <w:pPr>
-        <w:pStyle w:val="ListParagraph"/>
-        <w:numPr>
-          <w:ilvl w:val="2"/>
-          <w:numId w:val="1"/>
-        </w:numPr>
-        <w:rPr>
-          <w:rFonts w:cstheme="minorHAnsi"/>
-        </w:rPr>
-      </w:pPr>
       <w:r>
         <w:rPr>
           <w:rFonts w:cstheme="minorHAnsi"/>
           <w:color w:val="000000" w:themeColor="text1"/>
         </w:rPr>
-        <w:t xml:space="preserve">Type in: $ pip3 install </w:t>
+        <w:t xml:space="preserve"> requests </w:t>
       </w:r>
       <w:proofErr w:type="spellStart"/>
       <w:r>
@@ -651,7 +673,7 @@
           <w:rFonts w:cstheme="minorHAnsi"/>
           <w:color w:val="000000" w:themeColor="text1"/>
         </w:rPr>
-        <w:t>biopython</w:t>
+        <w:t>xlwt</w:t>
       </w:r>
       <w:proofErr w:type="spellEnd"/>
     </w:p>
@@ -1043,10 +1065,7 @@
         <w:t xml:space="preserve"> files and excel spreadsheets.</w:t>
       </w:r>
     </w:p>
-    <w:p>
-      <w:bookmarkStart w:id="0" w:name="_GoBack"/>
-      <w:bookmarkEnd w:id="0"/>
-    </w:p>
+    <w:p/>
     <w:sectPr>
       <w:pgSz w:w="12240" w:h="15840"/>
       <w:pgMar w:top="1440" w:right="1440" w:bottom="1440" w:left="1440" w:header="720" w:footer="720" w:gutter="0"/>

</xml_diff>